<commit_message>
lab2-3 * task added
</commit_message>
<xml_diff>
--- a/labs/lab02-stack.docx
+++ b/labs/lab02-stack.docx
@@ -2949,8 +2949,6 @@
         </w:rPr>
         <w:t>cpp</w:t>
       </w:r>
-      <w:bookmarkStart w:id="0" w:name="_GoBack"/>
-      <w:bookmarkEnd w:id="0"/>
     </w:p>
     <w:p>
       <w:pPr>
@@ -7998,13 +7996,161 @@
     </w:p>
     <w:p>
       <w:pPr>
-        <w:jc w:val="center"/>
-        <w:rPr>
-          <w:rFonts w:cs="Times New Roman"/>
-          <w:szCs w:val="28"/>
-          <w:lang w:val="uk-UA"/>
-        </w:rPr>
-      </w:pPr>
+        <w:ind w:firstLine="0"/>
+        <w:contextualSpacing w:val="0"/>
+        <w:jc w:val="left"/>
+        <w:rPr>
+          <w:rFonts w:cs="Times New Roman"/>
+          <w:b/>
+          <w:szCs w:val="28"/>
+          <w:lang w:val="en-US"/>
+        </w:rPr>
+      </w:pPr>
+    </w:p>
+    <w:p>
+      <w:pPr>
+        <w:ind w:firstLine="0"/>
+        <w:contextualSpacing w:val="0"/>
+        <w:jc w:val="left"/>
+        <w:rPr>
+          <w:rFonts w:cs="Times New Roman"/>
+          <w:b/>
+          <w:szCs w:val="28"/>
+          <w:lang w:val="uk-UA"/>
+        </w:rPr>
+      </w:pPr>
+      <w:r>
+        <w:rPr>
+          <w:rFonts w:cs="Times New Roman"/>
+          <w:b/>
+          <w:szCs w:val="28"/>
+          <w:lang w:val="uk-UA"/>
+        </w:rPr>
+        <w:t>Варіант * (Додаткове завдання)</w:t>
+      </w:r>
+    </w:p>
+    <w:p>
+      <w:pPr>
+        <w:numPr>
+          <w:ilvl w:val="1"/>
+          <w:numId w:val="3"/>
+        </w:numPr>
+        <w:contextualSpacing w:val="0"/>
+        <w:jc w:val="left"/>
+        <w:rPr>
+          <w:rFonts w:cs="Times New Roman"/>
+          <w:szCs w:val="28"/>
+          <w:lang w:val="uk-UA"/>
+        </w:rPr>
+      </w:pPr>
+      <w:r>
+        <w:rPr>
+          <w:rFonts w:cs="Times New Roman"/>
+          <w:szCs w:val="28"/>
+          <w:lang w:val="uk-UA"/>
+        </w:rPr>
+        <w:t xml:space="preserve">Реалізовано клас, що описує стек для зберігання </w:t>
+      </w:r>
+      <w:r>
+        <w:rPr>
+          <w:rFonts w:cs="Times New Roman"/>
+          <w:szCs w:val="28"/>
+          <w:lang w:val="uk-UA"/>
+        </w:rPr>
+        <w:t>символів (</w:t>
+      </w:r>
+      <w:r>
+        <w:rPr>
+          <w:rFonts w:cs="Times New Roman"/>
+          <w:szCs w:val="28"/>
+          <w:lang w:val="en-US"/>
+        </w:rPr>
+        <w:t>char</w:t>
+      </w:r>
+      <w:r>
+        <w:rPr>
+          <w:rFonts w:cs="Times New Roman"/>
+          <w:szCs w:val="28"/>
+          <w:lang w:val="uk-UA"/>
+        </w:rPr>
+        <w:t>)</w:t>
+      </w:r>
+      <w:r>
+        <w:rPr>
+          <w:rFonts w:cs="Times New Roman"/>
+          <w:szCs w:val="28"/>
+          <w:lang w:val="uk-UA"/>
+        </w:rPr>
+        <w:t>;</w:t>
+      </w:r>
+    </w:p>
+    <w:p>
+      <w:pPr>
+        <w:numPr>
+          <w:ilvl w:val="1"/>
+          <w:numId w:val="3"/>
+        </w:numPr>
+        <w:contextualSpacing w:val="0"/>
+        <w:jc w:val="left"/>
+        <w:rPr>
+          <w:rFonts w:cs="Times New Roman"/>
+          <w:szCs w:val="28"/>
+          <w:lang w:val="uk-UA"/>
+        </w:rPr>
+      </w:pPr>
+      <w:r>
+        <w:rPr>
+          <w:rFonts w:cs="Times New Roman"/>
+          <w:szCs w:val="28"/>
+          <w:lang w:val="uk-UA"/>
+        </w:rPr>
+        <w:t>За допомогою стеку реалізувати можливість перевірки рядка на відповідність відкритих та закритих дужок. Перевіряються дужки ()</w:t>
+      </w:r>
+      <w:r>
+        <w:rPr>
+          <w:rFonts w:cs="Times New Roman"/>
+          <w:szCs w:val="28"/>
+          <w:lang w:val="en-US"/>
+        </w:rPr>
+        <w:t>, {}, [].</w:t>
+      </w:r>
+    </w:p>
+    <w:p>
+      <w:pPr>
+        <w:numPr>
+          <w:ilvl w:val="1"/>
+          <w:numId w:val="3"/>
+        </w:numPr>
+        <w:contextualSpacing w:val="0"/>
+        <w:jc w:val="left"/>
+        <w:rPr>
+          <w:rFonts w:cs="Times New Roman"/>
+          <w:szCs w:val="28"/>
+          <w:lang w:val="uk-UA"/>
+        </w:rPr>
+      </w:pPr>
+      <w:r>
+        <w:rPr>
+          <w:rFonts w:cs="Times New Roman"/>
+          <w:szCs w:val="28"/>
+          <w:lang w:val="uk-UA"/>
+        </w:rPr>
+        <w:t>У випадку невідповідності, користувачу виводиться повідомлення, про відсутність відповідної закриваючої дужки.</w:t>
+      </w:r>
+    </w:p>
+    <w:p>
+      <w:pPr>
+        <w:ind w:firstLine="0"/>
+        <w:contextualSpacing w:val="0"/>
+        <w:jc w:val="left"/>
+        <w:rPr>
+          <w:rFonts w:cs="Times New Roman"/>
+          <w:szCs w:val="28"/>
+          <w:lang w:val="uk-UA"/>
+        </w:rPr>
+      </w:pPr>
+      <w:bookmarkStart w:id="0" w:name="_GoBack"/>
+      <w:bookmarkEnd w:id="0"/>
     </w:p>
     <w:sectPr>
       <w:pgSz w:w="11906" w:h="16838"/>
@@ -8019,7 +8165,7 @@
 <file path=word/numbering.xml><?xml version="1.0" encoding="utf-8"?>
 <w:numbering xmlns:wpc="http://schemas.microsoft.com/office/word/2010/wordprocessingCanvas" xmlns:mc="http://schemas.openxmlformats.org/markup-compatibility/2006" xmlns:o="urn:schemas-microsoft-com:office:office" xmlns:r="http://schemas.openxmlformats.org/officeDocument/2006/relationships" xmlns:m="http://schemas.openxmlformats.org/officeDocument/2006/math" xmlns:v="urn:schemas-microsoft-com:vml" xmlns:wp14="http://schemas.microsoft.com/office/word/2010/wordprocessingDrawing" xmlns:wp="http://schemas.openxmlformats.org/drawingml/2006/wordprocessingDrawing" xmlns:w10="urn:schemas-microsoft-com:office:word" xmlns:w="http://schemas.openxmlformats.org/wordprocessingml/2006/main" xmlns:w14="http://schemas.microsoft.com/office/word/2010/wordml" xmlns:wpg="http://schemas.microsoft.com/office/word/2010/wordprocessingGroup" xmlns:wpi="http://schemas.microsoft.com/office/word/2010/wordprocessingInk" xmlns:wne="http://schemas.microsoft.com/office/word/2006/wordml" xmlns:wps="http://schemas.microsoft.com/office/word/2010/wordprocessingShape" mc:Ignorable="w14 wp14">
   <w:abstractNum w:abstractNumId="0">
-    <w:nsid w:val="33A632CF"/>
+    <w:nsid w:val="09BA682B"/>
     <w:multiLevelType w:val="multilevel"/>
     <w:tmpl w:val="7B7CD5F2"/>
     <w:lvl w:ilvl="0">
@@ -8167,6 +8313,154 @@
     </w:lvl>
   </w:abstractNum>
   <w:abstractNum w:abstractNumId="1">
+    <w:nsid w:val="33A632CF"/>
+    <w:multiLevelType w:val="multilevel"/>
+    <w:tmpl w:val="7B7CD5F2"/>
+    <w:lvl w:ilvl="0">
+      <w:start w:val="1"/>
+      <w:numFmt w:val="decimal"/>
+      <w:lvlText w:val="Варіант %1."/>
+      <w:lvlJc w:val="left"/>
+      <w:pPr>
+        <w:tabs>
+          <w:tab w:val="num" w:pos="1440"/>
+        </w:tabs>
+        <w:ind w:left="0" w:firstLine="0"/>
+      </w:pPr>
+      <w:rPr>
+        <w:rFonts w:ascii="Times New Roman" w:hAnsi="Times New Roman" w:hint="default"/>
+        <w:b/>
+        <w:i w:val="0"/>
+        <w:sz w:val="28"/>
+        <w:szCs w:val="28"/>
+      </w:rPr>
+    </w:lvl>
+    <w:lvl w:ilvl="1">
+      <w:start w:val="1"/>
+      <w:numFmt w:val="decimal"/>
+      <w:lvlText w:val="%2."/>
+      <w:lvlJc w:val="left"/>
+      <w:pPr>
+        <w:tabs>
+          <w:tab w:val="num" w:pos="360"/>
+        </w:tabs>
+        <w:ind w:left="340" w:hanging="340"/>
+      </w:pPr>
+      <w:rPr>
+        <w:rFonts w:ascii="Times New Roman" w:hAnsi="Times New Roman" w:hint="default"/>
+        <w:b w:val="0"/>
+        <w:i w:val="0"/>
+        <w:sz w:val="28"/>
+        <w:szCs w:val="28"/>
+      </w:rPr>
+    </w:lvl>
+    <w:lvl w:ilvl="2">
+      <w:start w:val="1"/>
+      <w:numFmt w:val="decimal"/>
+      <w:lvlText w:val="%2.%3."/>
+      <w:lvlJc w:val="left"/>
+      <w:pPr>
+        <w:tabs>
+          <w:tab w:val="num" w:pos="1440"/>
+        </w:tabs>
+        <w:ind w:left="1224" w:hanging="504"/>
+      </w:pPr>
+      <w:rPr>
+        <w:rFonts w:hint="default"/>
+      </w:rPr>
+    </w:lvl>
+    <w:lvl w:ilvl="3">
+      <w:start w:val="1"/>
+      <w:numFmt w:val="decimal"/>
+      <w:lvlText w:val="%1.%2.%3.%4."/>
+      <w:lvlJc w:val="left"/>
+      <w:pPr>
+        <w:tabs>
+          <w:tab w:val="num" w:pos="1800"/>
+        </w:tabs>
+        <w:ind w:left="1728" w:hanging="648"/>
+      </w:pPr>
+      <w:rPr>
+        <w:rFonts w:hint="default"/>
+      </w:rPr>
+    </w:lvl>
+    <w:lvl w:ilvl="4">
+      <w:start w:val="1"/>
+      <w:numFmt w:val="decimal"/>
+      <w:lvlText w:val="%1.%2.%3.%4.%5."/>
+      <w:lvlJc w:val="left"/>
+      <w:pPr>
+        <w:tabs>
+          <w:tab w:val="num" w:pos="2520"/>
+        </w:tabs>
+        <w:ind w:left="2232" w:hanging="792"/>
+      </w:pPr>
+      <w:rPr>
+        <w:rFonts w:hint="default"/>
+      </w:rPr>
+    </w:lvl>
+    <w:lvl w:ilvl="5">
+      <w:start w:val="1"/>
+      <w:numFmt w:val="decimal"/>
+      <w:lvlText w:val="%1.%2.%3.%4.%5.%6."/>
+      <w:lvlJc w:val="left"/>
+      <w:pPr>
+        <w:tabs>
+          <w:tab w:val="num" w:pos="2880"/>
+        </w:tabs>
+        <w:ind w:left="2736" w:hanging="936"/>
+      </w:pPr>
+      <w:rPr>
+        <w:rFonts w:hint="default"/>
+      </w:rPr>
+    </w:lvl>
+    <w:lvl w:ilvl="6">
+      <w:start w:val="1"/>
+      <w:numFmt w:val="decimal"/>
+      <w:lvlText w:val="%1.%2.%3.%4.%5.%6.%7."/>
+      <w:lvlJc w:val="left"/>
+      <w:pPr>
+        <w:tabs>
+          <w:tab w:val="num" w:pos="3600"/>
+        </w:tabs>
+        <w:ind w:left="3240" w:hanging="1080"/>
+      </w:pPr>
+      <w:rPr>
+        <w:rFonts w:hint="default"/>
+      </w:rPr>
+    </w:lvl>
+    <w:lvl w:ilvl="7">
+      <w:start w:val="1"/>
+      <w:numFmt w:val="decimal"/>
+      <w:lvlText w:val="%1.%2.%3.%4.%5.%6.%7.%8."/>
+      <w:lvlJc w:val="left"/>
+      <w:pPr>
+        <w:tabs>
+          <w:tab w:val="num" w:pos="3960"/>
+        </w:tabs>
+        <w:ind w:left="3744" w:hanging="1224"/>
+      </w:pPr>
+      <w:rPr>
+        <w:rFonts w:hint="default"/>
+      </w:rPr>
+    </w:lvl>
+    <w:lvl w:ilvl="8">
+      <w:start w:val="1"/>
+      <w:numFmt w:val="decimal"/>
+      <w:lvlText w:val="%1.%2.%3.%4.%5.%6.%7.%8.%9."/>
+      <w:lvlJc w:val="left"/>
+      <w:pPr>
+        <w:tabs>
+          <w:tab w:val="num" w:pos="4680"/>
+        </w:tabs>
+        <w:ind w:left="4320" w:hanging="1440"/>
+      </w:pPr>
+      <w:rPr>
+        <w:rFonts w:hint="default"/>
+      </w:rPr>
+    </w:lvl>
+  </w:abstractNum>
+  <w:abstractNum w:abstractNumId="2">
     <w:nsid w:val="597A7317"/>
     <w:multiLevelType w:val="hybridMultilevel"/>
     <w:tmpl w:val="446EBF70"/>
@@ -8279,9 +8573,12 @@
     </w:lvl>
   </w:abstractNum>
   <w:num w:numId="1">
+    <w:abstractNumId w:val="2"/>
+  </w:num>
+  <w:num w:numId="2">
     <w:abstractNumId w:val="1"/>
   </w:num>
-  <w:num w:numId="2">
+  <w:num w:numId="3">
     <w:abstractNumId w:val="0"/>
   </w:num>
 </w:numbering>
@@ -9601,7 +9898,7 @@
 </file>
 
 <file path=customXml/itemProps1.xml><?xml version="1.0" encoding="utf-8"?>
-<ds:datastoreItem xmlns:ds="http://schemas.openxmlformats.org/officeDocument/2006/customXml" ds:itemID="{7F752E47-BB30-4677-AD0E-8DFB798479E5}">
+<ds:datastoreItem xmlns:ds="http://schemas.openxmlformats.org/officeDocument/2006/customXml" ds:itemID="{7AB145FC-90C4-4098-BE05-C1C7D2CDE8B2}">
   <ds:schemaRefs>
     <ds:schemaRef ds:uri="http://schemas.openxmlformats.org/officeDocument/2006/bibliography"/>
   </ds:schemaRefs>

</xml_diff>